<commit_message>
Resume docx and pdf file updates
</commit_message>
<xml_diff>
--- a/Resume/Dylan Wright- Resume.docx
+++ b/Resume/Dylan Wright- Resume.docx
@@ -868,98 +868,12 @@
           <w:i w:val="false"/>
           <w:iCs w:val="false"/>
           <w:color w:val="262626"/>
-          <w:w w:val="115"/>
-          <w:sz w:val="22"/>
-          <w:szCs w:val="22"/>
-        </w:rPr>
-        <w:t>code</w:t>
-      </w:r>
-      <w:r>
-        <w:rPr>
-          <w:rFonts w:ascii="Georgia" w:hAnsi="Georgia"/>
-          <w:b w:val="false"/>
-          <w:bCs w:val="false"/>
-          <w:i w:val="false"/>
-          <w:iCs w:val="false"/>
-          <w:color w:val="262626"/>
-          <w:spacing w:val="-10"/>
-          <w:w w:val="115"/>
-          <w:sz w:val="22"/>
-          <w:szCs w:val="22"/>
-        </w:rPr>
-        <w:t xml:space="preserve"> </w:t>
-      </w:r>
-      <w:r>
-        <w:rPr>
-          <w:rFonts w:ascii="Georgia" w:hAnsi="Georgia"/>
-          <w:b w:val="false"/>
-          <w:bCs w:val="false"/>
-          <w:i w:val="false"/>
-          <w:iCs w:val="false"/>
-          <w:color w:val="262626"/>
-          <w:w w:val="115"/>
-          <w:sz w:val="22"/>
-          <w:szCs w:val="22"/>
-        </w:rPr>
-        <w:t>optimization</w:t>
-      </w:r>
-      <w:r>
-        <w:rPr>
-          <w:rFonts w:ascii="Georgia" w:hAnsi="Georgia"/>
-          <w:b w:val="false"/>
-          <w:bCs w:val="false"/>
-          <w:i w:val="false"/>
-          <w:iCs w:val="false"/>
-          <w:color w:val="262626"/>
-          <w:spacing w:val="-10"/>
-          <w:w w:val="115"/>
-          <w:sz w:val="22"/>
-          <w:szCs w:val="22"/>
-        </w:rPr>
-        <w:t xml:space="preserve"> </w:t>
-      </w:r>
-      <w:r>
-        <w:rPr>
-          <w:rFonts w:ascii="Georgia" w:hAnsi="Georgia"/>
-          <w:b w:val="false"/>
-          <w:bCs w:val="false"/>
-          <w:i w:val="false"/>
-          <w:iCs w:val="false"/>
-          <w:color w:val="262626"/>
-          <w:w w:val="115"/>
-          <w:sz w:val="22"/>
-          <w:szCs w:val="22"/>
-        </w:rPr>
-        <w:t>and</w:t>
-      </w:r>
-      <w:r>
-        <w:rPr>
-          <w:rFonts w:ascii="Georgia" w:hAnsi="Georgia"/>
-          <w:b w:val="false"/>
-          <w:bCs w:val="false"/>
-          <w:i w:val="false"/>
-          <w:iCs w:val="false"/>
-          <w:color w:val="262626"/>
           <w:spacing w:val="-12"/>
           <w:w w:val="115"/>
           <w:sz w:val="22"/>
           <w:szCs w:val="22"/>
         </w:rPr>
-        <w:t xml:space="preserve"> </w:t>
-      </w:r>
-      <w:r>
-        <w:rPr>
-          <w:rFonts w:ascii="Georgia" w:hAnsi="Georgia"/>
-          <w:b w:val="false"/>
-          <w:bCs w:val="false"/>
-          <w:i w:val="false"/>
-          <w:iCs w:val="false"/>
-          <w:color w:val="262626"/>
-          <w:w w:val="115"/>
-          <w:sz w:val="22"/>
-          <w:szCs w:val="22"/>
-        </w:rPr>
-        <w:t>refactoring</w:t>
+        <w:t>design principles</w:t>
       </w:r>
     </w:p>
     <w:p>
@@ -987,12 +901,12 @@
               <wp:anchor behindDoc="0" distT="25400" distB="100330" distL="165100" distR="190500" simplePos="0" locked="0" layoutInCell="1" allowOverlap="1" relativeHeight="4">
                 <wp:simplePos x="0" y="0"/>
                 <wp:positionH relativeFrom="column">
-                  <wp:posOffset>-6350</wp:posOffset>
+                  <wp:posOffset>-6985</wp:posOffset>
                 </wp:positionH>
                 <wp:positionV relativeFrom="paragraph">
-                  <wp:posOffset>109855</wp:posOffset>
+                  <wp:posOffset>96520</wp:posOffset>
                 </wp:positionV>
-                <wp:extent cx="5944235" cy="27305"/>
+                <wp:extent cx="5944235" cy="635"/>
                 <wp:effectExtent l="0" t="0" r="0" b="0"/>
                 <wp:wrapNone/>
                 <wp:docPr id="6" name="Straight Connector 3"/>
@@ -1003,7 +917,7 @@
                       <wps:spPr>
                         <a:xfrm>
                           <a:off x="0" y="0"/>
-                          <a:ext cx="5943600" cy="26640"/>
+                          <a:ext cx="5943600" cy="0"/>
                         </a:xfrm>
                         <a:prstGeom prst="line">
                           <a:avLst/>
@@ -1030,7 +944,7 @@
           </mc:Choice>
           <mc:Fallback>
             <w:pict>
-              <v:line id="shape_0" from="-0.55pt,7.6pt" to="467.4pt,9.65pt" ID="Straight Connector 3" stroked="t" style="position:absolute">
+              <v:line id="shape_0" from="-0.55pt,7.6pt" to="467.4pt,7.6pt" ID="Straight Connector 3" stroked="t" style="position:absolute">
                 <v:stroke color="black" weight="25560" joinstyle="round" endcap="flat"/>
                 <v:fill o:detectmouseclick="t" on="false"/>
                 <v:shadow on="t" obscured="f" color="black"/>
@@ -1148,15 +1062,15 @@
         <mc:AlternateContent>
           <mc:Choice Requires="wps">
             <w:drawing>
-              <wp:anchor behindDoc="0" distT="25400" distB="100330" distL="165100" distR="190500" simplePos="0" locked="0" layoutInCell="1" allowOverlap="1" relativeHeight="6">
+              <wp:anchor behindDoc="0" distT="25400" distB="100330" distL="165100" distR="190500" simplePos="0" locked="0" layoutInCell="1" allowOverlap="1" relativeHeight="5">
                 <wp:simplePos x="0" y="0"/>
                 <wp:positionH relativeFrom="column">
                   <wp:posOffset>0</wp:posOffset>
                 </wp:positionH>
                 <wp:positionV relativeFrom="paragraph">
-                  <wp:posOffset>88900</wp:posOffset>
+                  <wp:posOffset>75565</wp:posOffset>
                 </wp:positionV>
-                <wp:extent cx="5944235" cy="27305"/>
+                <wp:extent cx="5944235" cy="635"/>
                 <wp:effectExtent l="0" t="0" r="0" b="0"/>
                 <wp:wrapNone/>
                 <wp:docPr id="7" name="Straight Connector 7"/>
@@ -1167,7 +1081,7 @@
                       <wps:spPr>
                         <a:xfrm>
                           <a:off x="0" y="0"/>
-                          <a:ext cx="5943600" cy="26640"/>
+                          <a:ext cx="5943600" cy="0"/>
                         </a:xfrm>
                         <a:prstGeom prst="line">
                           <a:avLst/>
@@ -1194,7 +1108,7 @@
           </mc:Choice>
           <mc:Fallback>
             <w:pict>
-              <v:line id="shape_0" from="0pt,5.95pt" to="467.95pt,8pt" ID="Straight Connector 7" stroked="t" style="position:absolute">
+              <v:line id="shape_0" from="0pt,5.95pt" to="467.95pt,5.95pt" ID="Straight Connector 7" stroked="t" style="position:absolute">
                 <v:stroke color="black" weight="25560" joinstyle="round" endcap="flat"/>
                 <v:fill o:detectmouseclick="t" on="false"/>
                 <v:shadow on="t" obscured="f" color="black"/>
@@ -1282,7 +1196,37 @@
           <w:sz w:val="22"/>
           <w:szCs w:val="22"/>
         </w:rPr>
-        <w:t xml:space="preserve">Languages: </w:t>
+        <w:t xml:space="preserve">Languages </w:t>
+      </w:r>
+      <w:r>
+        <w:rPr>
+          <w:rFonts w:ascii="Georgia" w:hAnsi="Georgia"/>
+          <w:color w:val="262626"/>
+          <w:w w:val="110"/>
+          <w:sz w:val="22"/>
+          <w:szCs w:val="22"/>
+        </w:rPr>
+        <w:t xml:space="preserve">&amp; </w:t>
+      </w:r>
+      <w:r>
+        <w:rPr>
+          <w:rFonts w:ascii="Georgia" w:hAnsi="Georgia"/>
+          <w:color w:val="262626"/>
+          <w:w w:val="110"/>
+          <w:sz w:val="22"/>
+          <w:szCs w:val="22"/>
+        </w:rPr>
+        <w:t>Frameworks</w:t>
+      </w:r>
+      <w:r>
+        <w:rPr>
+          <w:rFonts w:ascii="Georgia" w:hAnsi="Georgia"/>
+          <w:color w:val="262626"/>
+          <w:w w:val="110"/>
+          <w:sz w:val="22"/>
+          <w:szCs w:val="22"/>
+        </w:rPr>
+        <w:t xml:space="preserve">: </w:t>
       </w:r>
       <w:r>
         <w:rPr>
@@ -1292,18 +1236,17 @@
           <w:sz w:val="22"/>
           <w:szCs w:val="22"/>
         </w:rPr>
-        <w:t>C++, C#, Python, Java, HTML/CSS,</w:t>
+        <w:t xml:space="preserve">Python, </w:t>
       </w:r>
       <w:r>
         <w:rPr>
           <w:rFonts w:ascii="Georgia" w:hAnsi="Georgia"/>
           <w:color w:val="262626"/>
-          <w:spacing w:val="-14"/>
           <w:w w:val="105"/>
           <w:sz w:val="22"/>
           <w:szCs w:val="22"/>
         </w:rPr>
-        <w:t xml:space="preserve"> Javascript, </w:t>
+        <w:t>C++, Golang,</w:t>
       </w:r>
       <w:r>
         <w:rPr>
@@ -1313,7 +1256,37 @@
           <w:sz w:val="22"/>
           <w:szCs w:val="22"/>
         </w:rPr>
-        <w:t>Golang</w:t>
+        <w:t xml:space="preserve"> Java, </w:t>
+      </w:r>
+      <w:r>
+        <w:rPr>
+          <w:rFonts w:ascii="Georgia" w:hAnsi="Georgia"/>
+          <w:color w:val="262626"/>
+          <w:w w:val="105"/>
+          <w:sz w:val="22"/>
+          <w:szCs w:val="22"/>
+        </w:rPr>
+        <w:t>C#</w:t>
+      </w:r>
+      <w:r>
+        <w:rPr>
+          <w:rFonts w:ascii="Georgia" w:hAnsi="Georgia"/>
+          <w:color w:val="262626"/>
+          <w:w w:val="105"/>
+          <w:sz w:val="22"/>
+          <w:szCs w:val="22"/>
+        </w:rPr>
+        <w:t xml:space="preserve">, </w:t>
+      </w:r>
+      <w:r>
+        <w:rPr>
+          <w:rFonts w:ascii="Georgia" w:hAnsi="Georgia"/>
+          <w:color w:val="262626"/>
+          <w:w w:val="105"/>
+          <w:sz w:val="22"/>
+          <w:szCs w:val="22"/>
+        </w:rPr>
+        <w:t>Django, Qt</w:t>
       </w:r>
     </w:p>
     <w:p>
@@ -1339,7 +1312,34 @@
           <w:sz w:val="22"/>
           <w:szCs w:val="22"/>
         </w:rPr>
-        <w:t>Tools: Visual Studio, Unity, Git/Github, Windows Linux/Unix, SolidWorks/Autodesk</w:t>
+        <w:t xml:space="preserve">Tools: Linux/Unix, </w:t>
+      </w:r>
+      <w:r>
+        <w:rPr>
+          <w:rFonts w:ascii="Georgia" w:hAnsi="Georgia"/>
+          <w:color w:val="262626"/>
+          <w:sz w:val="22"/>
+          <w:szCs w:val="22"/>
+        </w:rPr>
+        <w:t>Git/Github, Docker, Visual Studio,</w:t>
+      </w:r>
+      <w:r>
+        <w:rPr>
+          <w:rFonts w:ascii="Georgia" w:hAnsi="Georgia"/>
+          <w:color w:val="262626"/>
+          <w:sz w:val="22"/>
+          <w:szCs w:val="22"/>
+        </w:rPr>
+        <w:t xml:space="preserve"> SolidWork</w:t>
+      </w:r>
+      <w:r>
+        <w:rPr>
+          <w:rFonts w:ascii="Georgia" w:hAnsi="Georgia"/>
+          <w:color w:val="262626"/>
+          <w:sz w:val="22"/>
+          <w:szCs w:val="22"/>
+        </w:rPr>
+        <w:t>s</w:t>
       </w:r>
     </w:p>
     <w:p>
@@ -1431,15 +1431,15 @@
         <mc:AlternateContent>
           <mc:Choice Requires="wps">
             <w:drawing>
-              <wp:anchor behindDoc="0" distT="25400" distB="100330" distL="165100" distR="190500" simplePos="0" locked="0" layoutInCell="1" allowOverlap="1" relativeHeight="7">
+              <wp:anchor behindDoc="0" distT="25400" distB="100330" distL="165100" distR="190500" simplePos="0" locked="0" layoutInCell="1" allowOverlap="1" relativeHeight="6">
                 <wp:simplePos x="0" y="0"/>
                 <wp:positionH relativeFrom="column">
                   <wp:posOffset>0</wp:posOffset>
                 </wp:positionH>
                 <wp:positionV relativeFrom="paragraph">
-                  <wp:posOffset>88900</wp:posOffset>
+                  <wp:posOffset>75565</wp:posOffset>
                 </wp:positionV>
-                <wp:extent cx="5944235" cy="27305"/>
+                <wp:extent cx="5922645" cy="635"/>
                 <wp:effectExtent l="0" t="0" r="0" b="0"/>
                 <wp:wrapNone/>
                 <wp:docPr id="8" name="Straight Connector 6"/>
@@ -1450,7 +1450,7 @@
                       <wps:spPr>
                         <a:xfrm>
                           <a:off x="0" y="0"/>
-                          <a:ext cx="5943600" cy="26640"/>
+                          <a:ext cx="5922000" cy="0"/>
                         </a:xfrm>
                         <a:prstGeom prst="line">
                           <a:avLst/>
@@ -1477,7 +1477,7 @@
           </mc:Choice>
           <mc:Fallback>
             <w:pict>
-              <v:line id="shape_0" from="0pt,5.95pt" to="467.95pt,8pt" ID="Straight Connector 6" stroked="t" style="position:absolute">
+              <v:line id="shape_0" from="0pt,5.95pt" to="466.25pt,5.95pt" ID="Straight Connector 6" stroked="t" style="position:absolute">
                 <v:stroke color="black" weight="25560" joinstyle="round" endcap="flat"/>
                 <v:fill o:detectmouseclick="t" on="false"/>
                 <v:shadow on="t" obscured="f" color="black"/>
@@ -1585,7 +1585,29 @@
           <w:sz w:val="22"/>
           <w:szCs w:val="22"/>
         </w:rPr>
-        <w:t>Software Development – self-driven projects                                                                            2019</w:t>
+        <w:t xml:space="preserve">Software Development – </w:t>
+      </w:r>
+      <w:r>
+        <w:rPr>
+          <w:rFonts w:eastAsia="ＭＳ 明朝" w:cs="Georgia" w:ascii="Georgia" w:hAnsi="Georgia"/>
+          <w:i/>
+          <w:iCs/>
+          <w:color w:val="262626"/>
+          <w:sz w:val="22"/>
+          <w:szCs w:val="22"/>
+        </w:rPr>
+        <w:t xml:space="preserve">personal projects    </w:t>
+      </w:r>
+      <w:r>
+        <w:rPr>
+          <w:rFonts w:eastAsia="ＭＳ 明朝" w:cs="Georgia" w:ascii="Georgia" w:hAnsi="Georgia"/>
+          <w:i/>
+          <w:iCs/>
+          <w:color w:val="262626"/>
+          <w:sz w:val="22"/>
+          <w:szCs w:val="22"/>
+        </w:rPr>
+        <w:t xml:space="preserve">                                                                  2019</w:t>
         <w:tab/>
       </w:r>
     </w:p>
@@ -1981,7 +2003,7 @@
       </w:r>
       <w:r>
         <w:rPr/>
-        <w:t>online.</w:t>
+        <w:t>online</w:t>
       </w:r>
     </w:p>
     <w:p>
@@ -2202,28 +2224,7 @@
       </w:r>
       <w:r>
         <w:rPr/>
-        <w:t>grade through 1</w:t>
-      </w:r>
-      <w:r>
-        <w:rPr>
-          <w:position w:val="8"/>
-          <w:sz w:val="12"/>
-          <w:szCs w:val="12"/>
-        </w:rPr>
-        <w:t>st</w:t>
-      </w:r>
-      <w:r>
-        <w:rPr>
-          <w:spacing w:val="16"/>
-          <w:position w:val="8"/>
-          <w:sz w:val="12"/>
-          <w:szCs w:val="12"/>
-        </w:rPr>
-        <w:t xml:space="preserve"> </w:t>
-      </w:r>
-      <w:r>
-        <w:rPr/>
-        <w:t>year</w:t>
+        <w:t>grade through</w:t>
       </w:r>
     </w:p>
     <w:p>

</xml_diff>